<commit_message>
Cartes 6 et 9 soulignées
</commit_message>
<xml_diff>
--- a/pictures/Cartes.docx
+++ b/pictures/Cartes.docx
@@ -1,6 +1,6 @@
 
 <file path=word/document.xml><?xml version="1.0" encoding="utf-8"?>
-<w:document xmlns:wpc="http://schemas.microsoft.com/office/word/2010/wordprocessingCanvas" xmlns:cx="http://schemas.microsoft.com/office/drawing/2014/chartex" xmlns:cx1="http://schemas.microsoft.com/office/drawing/2015/9/8/chartex" xmlns:cx2="http://schemas.microsoft.com/office/drawing/2015/10/21/chartex" xmlns:cx3="http://schemas.microsoft.com/office/drawing/2016/5/9/chartex" xmlns:cx4="http://schemas.microsoft.com/office/drawing/2016/5/10/chartex" xmlns:cx5="http://schemas.microsoft.com/office/drawing/2016/5/11/chartex" xmlns:cx6="http://schemas.microsoft.com/office/drawing/2016/5/12/chartex" xmlns:cx7="http://schemas.microsoft.com/office/drawing/2016/5/13/chartex" xmlns:cx8="http://schemas.microsoft.com/office/drawing/2016/5/14/chartex" xmlns:mc="http://schemas.openxmlformats.org/markup-compatibility/2006" xmlns:aink="http://schemas.microsoft.com/office/drawing/2016/ink" xmlns:am3d="http://schemas.microsoft.com/office/drawing/2017/model3d" xmlns:o="urn:schemas-microsoft-com:office:office" xmlns:oel="http://schemas.microsoft.com/office/2019/extlst" xmlns:r="http://schemas.openxmlformats.org/officeDocument/2006/relationships" xmlns:m="http://schemas.openxmlformats.org/officeDocument/2006/math" xmlns:v="urn:schemas-microsoft-com:vml" xmlns:wp14="http://schemas.microsoft.com/office/word/2010/wordprocessingDrawing" xmlns:wp="http://schemas.openxmlformats.org/drawingml/2006/wordprocessingDrawing" xmlns:w10="urn:schemas-microsoft-com:office:word" xmlns:w="http://schemas.openxmlformats.org/wordprocessingml/2006/main" xmlns:w14="http://schemas.microsoft.com/office/word/2010/wordml" xmlns:w15="http://schemas.microsoft.com/office/word/2012/wordml" xmlns:w16cex="http://schemas.microsoft.com/office/word/2018/wordml/cex" xmlns:w16cid="http://schemas.microsoft.com/office/word/2016/wordml/cid" xmlns:w16="http://schemas.microsoft.com/office/word/2018/wordml" xmlns:w16du="http://schemas.microsoft.com/office/word/2023/wordml/word16du" xmlns:w16sdtdh="http://schemas.microsoft.com/office/word/2020/wordml/sdtdatahash" xmlns:w16se="http://schemas.microsoft.com/office/word/2015/wordml/symex" xmlns:wpg="http://schemas.microsoft.com/office/word/2010/wordprocessingGroup" xmlns:wpi="http://schemas.microsoft.com/office/word/2010/wordprocessingInk" xmlns:wne="http://schemas.microsoft.com/office/word/2006/wordml" xmlns:wps="http://schemas.microsoft.com/office/word/2010/wordprocessingShape" mc:Ignorable="w14 w15 w16se w16cid w16 w16cex w16sdtdh wp14">
+<w:document xmlns:wpc="http://schemas.microsoft.com/office/word/2010/wordprocessingCanvas" xmlns:cx="http://schemas.microsoft.com/office/drawing/2014/chartex" xmlns:cx1="http://schemas.microsoft.com/office/drawing/2015/9/8/chartex" xmlns:cx2="http://schemas.microsoft.com/office/drawing/2015/10/21/chartex" xmlns:cx3="http://schemas.microsoft.com/office/drawing/2016/5/9/chartex" xmlns:cx4="http://schemas.microsoft.com/office/drawing/2016/5/10/chartex" xmlns:cx5="http://schemas.microsoft.com/office/drawing/2016/5/11/chartex" xmlns:cx6="http://schemas.microsoft.com/office/drawing/2016/5/12/chartex" xmlns:cx7="http://schemas.microsoft.com/office/drawing/2016/5/13/chartex" xmlns:cx8="http://schemas.microsoft.com/office/drawing/2016/5/14/chartex" xmlns:mc="http://schemas.openxmlformats.org/markup-compatibility/2006" xmlns:aink="http://schemas.microsoft.com/office/drawing/2016/ink" xmlns:am3d="http://schemas.microsoft.com/office/drawing/2017/model3d" xmlns:o="urn:schemas-microsoft-com:office:office" xmlns:oel="http://schemas.microsoft.com/office/2019/extlst" xmlns:r="http://schemas.openxmlformats.org/officeDocument/2006/relationships" xmlns:m="http://schemas.openxmlformats.org/officeDocument/2006/math" xmlns:v="urn:schemas-microsoft-com:vml" xmlns:wp14="http://schemas.microsoft.com/office/word/2010/wordprocessingDrawing" xmlns:wp="http://schemas.openxmlformats.org/drawingml/2006/wordprocessingDrawing" xmlns:w10="urn:schemas-microsoft-com:office:word" xmlns:w="http://schemas.openxmlformats.org/wordprocessingml/2006/main" xmlns:w14="http://schemas.microsoft.com/office/word/2010/wordml" xmlns:w15="http://schemas.microsoft.com/office/word/2012/wordml" xmlns:w16cex="http://schemas.microsoft.com/office/word/2018/wordml/cex" xmlns:w16cid="http://schemas.microsoft.com/office/word/2016/wordml/cid" xmlns:w16="http://schemas.microsoft.com/office/word/2018/wordml" xmlns:w16sdtdh="http://schemas.microsoft.com/office/word/2020/wordml/sdtdatahash" xmlns:w16se="http://schemas.microsoft.com/office/word/2015/wordml/symex" xmlns:wpg="http://schemas.microsoft.com/office/word/2010/wordprocessingGroup" xmlns:wpi="http://schemas.microsoft.com/office/word/2010/wordprocessingInk" xmlns:wne="http://schemas.microsoft.com/office/word/2006/wordml" xmlns:wps="http://schemas.microsoft.com/office/word/2010/wordprocessingShape" mc:Ignorable="w14 w15 w16se w16cid w16 w16cex w16sdtdh wp14">
   <w:body>
     <w:p>
       <w:pPr>
@@ -491,6 +491,7 @@
                                   <w:color w:val="000000"/>
                                   <w:sz w:val="144"/>
                                   <w:szCs w:val="144"/>
+                                  <w:u w:val="single"/>
                                 </w:rPr>
                               </w:pPr>
                               <w:r>
@@ -501,6 +502,7 @@
                                   <w:color w:val="000000"/>
                                   <w:sz w:val="144"/>
                                   <w:szCs w:val="144"/>
+                                  <w:u w:val="single"/>
                                 </w:rPr>
                                 <w:t>6</w:t>
                               </w:r>
@@ -737,6 +739,7 @@
                                   <w:color w:val="000000"/>
                                   <w:sz w:val="144"/>
                                   <w:szCs w:val="144"/>
+                                  <w:u w:val="single"/>
                                 </w:rPr>
                               </w:pPr>
                               <w:r>
@@ -747,6 +750,7 @@
                                   <w:color w:val="000000"/>
                                   <w:sz w:val="144"/>
                                   <w:szCs w:val="144"/>
+                                  <w:u w:val="single"/>
                                 </w:rPr>
                                 <w:t>9</w:t>
                               </w:r>
@@ -1708,6 +1712,7 @@
                             <w:color w:val="000000"/>
                             <w:sz w:val="144"/>
                             <w:szCs w:val="144"/>
+                            <w:u w:val="single"/>
                           </w:rPr>
                         </w:pPr>
                         <w:r>
@@ -1718,6 +1723,7 @@
                             <w:color w:val="000000"/>
                             <w:sz w:val="144"/>
                             <w:szCs w:val="144"/>
+                            <w:u w:val="single"/>
                           </w:rPr>
                           <w:t>6</w:t>
                         </w:r>
@@ -1807,6 +1813,7 @@
                             <w:color w:val="000000"/>
                             <w:sz w:val="144"/>
                             <w:szCs w:val="144"/>
+                            <w:u w:val="single"/>
                           </w:rPr>
                         </w:pPr>
                         <w:r>
@@ -1817,6 +1824,7 @@
                             <w:color w:val="000000"/>
                             <w:sz w:val="144"/>
                             <w:szCs w:val="144"/>
+                            <w:u w:val="single"/>
                           </w:rPr>
                           <w:t>9</w:t>
                         </w:r>
@@ -2164,11 +2172,11 @@
               </wp:inline>
             </w:drawing>
           </mc:Choice>
-          <mc:Fallback>
+          <mc:Fallback xmlns:w16du="http://schemas.microsoft.com/office/word/2023/wordml/word16du">
             <w:pict>
               <v:group w14:anchorId="6BB7F38E" id="Zone de dessin 208759647" o:spid="_x0000_s1026" editas="canvas" style="width:742.35pt;height:518.85pt;mso-position-horizontal-relative:char;mso-position-vertical-relative:line" coordsize="94272,65893" o:gfxdata="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">
                 <v:shape id="_x0000_s1027" type="#_x0000_t75" style="position:absolute;width:94272;height:65893;visibility:visible;mso-wrap-style:square" filled="t">
-                  <v:fill r:id="rId6" o:title="" recolor="t" rotate="t" o:detectmouseclick="t" type="tile"/>
+                  <v:fill r:id="rId8" o:title="" recolor="t" rotate="t" o:detectmouseclick="t" type="tile"/>
                   <v:path o:connecttype="none"/>
                 </v:shape>
                 <w10:anchorlock/>
@@ -4316,11 +4324,11 @@
               </wp:inline>
             </w:drawing>
           </mc:Choice>
-          <mc:Fallback>
+          <mc:Fallback xmlns:w16du="http://schemas.microsoft.com/office/word/2023/wordml/word16du">
             <w:pict>
               <v:group w14:anchorId="72CBF958" id="Zone de dessin 2010658308" o:spid="_x0000_s1026" editas="canvas" style="width:764.7pt;height:518.85pt;mso-position-horizontal-relative:char;mso-position-vertical-relative:line" coordsize="97110,65893" o:gfxdata="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">
                 <v:shape id="_x0000_s1027" type="#_x0000_t75" style="position:absolute;width:97110;height:65893;visibility:visible;mso-wrap-style:square" filled="t">
-                  <v:fill r:id="rId6" o:title="" recolor="t" rotate="t" o:detectmouseclick="t" type="tile"/>
+                  <v:fill r:id="rId8" o:title="" recolor="t" rotate="t" o:detectmouseclick="t" type="tile"/>
                   <v:path o:connecttype="none"/>
                 </v:shape>
                 <w10:anchorlock/>
@@ -6462,11 +6470,11 @@
               </wp:inline>
             </w:drawing>
           </mc:Choice>
-          <mc:Fallback>
+          <mc:Fallback xmlns:w16du="http://schemas.microsoft.com/office/word/2023/wordml/word16du">
             <w:pict>
               <v:group w14:anchorId="092AA84A" id="Zone de dessin 943518276" o:spid="_x0000_s1026" editas="canvas" style="width:764.7pt;height:518.85pt;mso-position-horizontal-relative:char;mso-position-vertical-relative:line" coordsize="97110,65893" o:gfxdata="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">
                 <v:shape id="_x0000_s1027" type="#_x0000_t75" style="position:absolute;width:97110;height:65893;visibility:visible;mso-wrap-style:square" filled="t">
-                  <v:fill r:id="rId6" o:title="" recolor="t" rotate="t" o:detectmouseclick="t" type="tile"/>
+                  <v:fill r:id="rId8" o:title="" recolor="t" rotate="t" o:detectmouseclick="t" type="tile"/>
                   <v:path o:connecttype="none"/>
                 </v:shape>
                 <w10:anchorlock/>

</xml_diff>